<commit_message>
terug revisie en versimpeling
</commit_message>
<xml_diff>
--- a/App of the year.docx
+++ b/App of the year.docx
@@ -5,7 +5,14 @@
     <w:p>
       <w:pPr>
         <w:pStyle w:val="Titel"/>
-      </w:pPr>
+        <w:ind w:left="708" w:firstLine="708"/>
+      </w:pPr>
+      <w:r>
+        <w:tab/>
+      </w:r>
+      <w:r>
+        <w:tab/>
+      </w:r>
       <w:r>
         <w:t xml:space="preserve">App of </w:t>
       </w:r>
@@ -873,6 +880,18 @@
       <w:r>
         <w:t xml:space="preserve"> + prijs</w:t>
       </w:r>
+      <w:r>
+        <w:br/>
+        <w:t xml:space="preserve">// mogelijk problemen </w:t>
+      </w:r>
+      <w:proofErr w:type="spellStart"/>
+      <w:r>
+        <w:t>ivm</w:t>
+      </w:r>
+      <w:proofErr w:type="spellEnd"/>
+      <w:r>
+        <w:t xml:space="preserve"> optellen en aantal weergeven, zeker nakijken</w:t>
+      </w:r>
     </w:p>
     <w:p>
       <w:pPr>
@@ -956,60 +975,106 @@
       <w:r>
         <w:t xml:space="preserve"> aan elkaar toe</w:t>
       </w:r>
+      <w:r>
+        <w:sym w:font="Wingdings" w:char="F0E8"/>
+      </w:r>
+      <w:r>
+        <w:t xml:space="preserve"> maakt die ook </w:t>
+      </w:r>
+      <w:proofErr w:type="spellStart"/>
+      <w:r>
+        <w:t>responsive</w:t>
+      </w:r>
+      <w:proofErr w:type="spellEnd"/>
+    </w:p>
+    <w:p>
+      <w:pPr>
+        <w:pStyle w:val="Lijstalinea"/>
+        <w:numPr>
+          <w:ilvl w:val="4"/>
+          <w:numId w:val="4"/>
+        </w:numPr>
+      </w:pPr>
+      <w:r>
+        <w:t xml:space="preserve">//Technisch gezien niet nodig, gewoon waar nodig alle waardes van elementen optellen om weer te geven, </w:t>
+      </w:r>
+    </w:p>
+    <w:p>
+      <w:pPr>
+        <w:pStyle w:val="Lijstalinea"/>
+        <w:numPr>
+          <w:ilvl w:val="2"/>
+          <w:numId w:val="4"/>
+        </w:numPr>
+      </w:pPr>
+      <w:r>
+        <w:t>Double betaald</w:t>
+      </w:r>
+    </w:p>
+    <w:p>
+      <w:pPr>
+        <w:pStyle w:val="Lijstalinea"/>
+        <w:numPr>
+          <w:ilvl w:val="3"/>
+          <w:numId w:val="4"/>
+        </w:numPr>
+      </w:pPr>
+      <w:r>
+        <w:t xml:space="preserve">Bepaald of </w:t>
+      </w:r>
+      <w:proofErr w:type="spellStart"/>
+      <w:r>
+        <w:t>suborder</w:t>
+      </w:r>
+      <w:proofErr w:type="spellEnd"/>
+      <w:r>
+        <w:t xml:space="preserve"> is betaald of niet</w:t>
+      </w:r>
+    </w:p>
+    <w:p>
+      <w:pPr>
+        <w:pStyle w:val="Lijstalinea"/>
+        <w:numPr>
+          <w:ilvl w:val="3"/>
+          <w:numId w:val="4"/>
+        </w:numPr>
+      </w:pPr>
+      <w:r>
+        <w:t xml:space="preserve">Alle </w:t>
+      </w:r>
+      <w:proofErr w:type="spellStart"/>
+      <w:r>
+        <w:t>suborders</w:t>
+      </w:r>
+      <w:proofErr w:type="spellEnd"/>
+      <w:r>
+        <w:t xml:space="preserve"> betaald = totaal betaald</w:t>
+      </w:r>
+    </w:p>
+    <w:p>
+      <w:r>
+        <w:t>//</w:t>
+      </w:r>
+      <w:proofErr w:type="spellStart"/>
+      <w:r>
+        <w:t>suborders</w:t>
+      </w:r>
+      <w:proofErr w:type="spellEnd"/>
+      <w:r>
+        <w:t xml:space="preserve"> </w:t>
+      </w:r>
+      <w:proofErr w:type="spellStart"/>
+      <w:r>
+        <w:t>verweideren</w:t>
+      </w:r>
+      <w:proofErr w:type="spellEnd"/>
+      <w:r>
+        <w:t xml:space="preserve"> voor versimpeling</w:t>
+      </w:r>
+    </w:p>
+    <w:p>
       <w:bookmarkStart w:id="0" w:name="_GoBack"/>
       <w:bookmarkEnd w:id="0"/>
-    </w:p>
-    <w:p>
-      <w:pPr>
-        <w:pStyle w:val="Lijstalinea"/>
-        <w:numPr>
-          <w:ilvl w:val="2"/>
-          <w:numId w:val="4"/>
-        </w:numPr>
-      </w:pPr>
-      <w:r>
-        <w:t>Double betaald</w:t>
-      </w:r>
-    </w:p>
-    <w:p>
-      <w:pPr>
-        <w:pStyle w:val="Lijstalinea"/>
-        <w:numPr>
-          <w:ilvl w:val="3"/>
-          <w:numId w:val="4"/>
-        </w:numPr>
-      </w:pPr>
-      <w:r>
-        <w:t xml:space="preserve">Bepaald of </w:t>
-      </w:r>
-      <w:proofErr w:type="spellStart"/>
-      <w:r>
-        <w:t>suborder</w:t>
-      </w:r>
-      <w:proofErr w:type="spellEnd"/>
-      <w:r>
-        <w:t xml:space="preserve"> is betaald of niet</w:t>
-      </w:r>
-    </w:p>
-    <w:p>
-      <w:pPr>
-        <w:pStyle w:val="Lijstalinea"/>
-        <w:numPr>
-          <w:ilvl w:val="3"/>
-          <w:numId w:val="4"/>
-        </w:numPr>
-      </w:pPr>
-      <w:r>
-        <w:t xml:space="preserve">Alle </w:t>
-      </w:r>
-      <w:proofErr w:type="spellStart"/>
-      <w:r>
-        <w:t>suborders</w:t>
-      </w:r>
-      <w:proofErr w:type="spellEnd"/>
-      <w:r>
-        <w:t xml:space="preserve"> betaald = totaal betaald</w:t>
-      </w:r>
     </w:p>
     <w:sectPr>
       <w:pgSz w:w="11906" w:h="16838"/>
@@ -1188,7 +1253,7 @@
         <w:rFonts w:ascii="Symbol" w:hAnsi="Symbol" w:hint="default"/>
       </w:rPr>
     </w:lvl>
-    <w:lvl w:ilvl="4" w:tplc="08130003" w:tentative="1">
+    <w:lvl w:ilvl="4" w:tplc="08130003">
       <w:start w:val="1"/>
       <w:numFmt w:val="bullet"/>
       <w:lvlText w:val="o"/>

</xml_diff>